<commit_message>
Master : update dokumentasi
</commit_message>
<xml_diff>
--- a/Dokumentasi/Dokumentasi_Julius John Christian_2231022/Dokumentasi PM1.docx
+++ b/Dokumentasi/Dokumentasi_Julius John Christian_2231022/Dokumentasi PM1.docx
@@ -8,23 +8,13 @@
       </w:r>
     </w:p>
     <w:p>
-      <w:proofErr w:type="gramStart"/>
-      <w:r>
-        <w:t>Nama :</w:t>
-      </w:r>
-      <w:proofErr w:type="gramEnd"/>
-      <w:r>
-        <w:t xml:space="preserve"> Julius John Christian</w:t>
+      <w:r>
+        <w:t>Nama : Julius John Christian</w:t>
       </w:r>
     </w:p>
     <w:p>
-      <w:proofErr w:type="gramStart"/>
-      <w:r>
-        <w:t>NPM :</w:t>
-      </w:r>
-      <w:proofErr w:type="gramEnd"/>
-      <w:r>
-        <w:t xml:space="preserve"> 2312022</w:t>
+      <w:r>
+        <w:t>NPM : 2312022</w:t>
       </w:r>
     </w:p>
     <w:p>
@@ -36,8 +26,11 @@
         </w:rPr>
       </w:pPr>
       <w:r>
+        <w:rPr>
+          <w:noProof/>
+        </w:rPr>
         <w:drawing>
-          <wp:anchor distT="0" distB="0" distL="114300" distR="114300" simplePos="0" relativeHeight="251658240" behindDoc="0" locked="0" layoutInCell="1" allowOverlap="1" wp14:anchorId="6D8266E8" wp14:editId="1AECBFB3">
+          <wp:anchor distT="0" distB="0" distL="114300" distR="114300" simplePos="0" relativeHeight="251658240" behindDoc="0" locked="0" layoutInCell="1" allowOverlap="1" wp14:anchorId="6D8266E8" wp14:editId="1D6B7F86">
             <wp:simplePos x="0" y="0"/>
             <wp:positionH relativeFrom="margin">
               <wp:align>left</wp:align>
@@ -92,13 +85,8 @@
           </wp:anchor>
         </w:drawing>
       </w:r>
-      <w:proofErr w:type="gramStart"/>
-      <w:r>
-        <w:t>Kelas :</w:t>
-      </w:r>
-      <w:proofErr w:type="gramEnd"/>
-      <w:r>
-        <w:t xml:space="preserve"> IF22Dx</w:t>
+      <w:r>
+        <w:t>Kelas : IF22Dx</w:t>
       </w:r>
     </w:p>
     <w:p>
@@ -268,6 +256,7 @@
       </w:pPr>
       <w:r>
         <w:rPr>
+          <w:noProof/>
           <w:sz w:val="18"/>
           <w:szCs w:val="18"/>
         </w:rPr>
@@ -406,6 +395,64 @@
       </w:r>
     </w:p>
     <w:p/>
+    <w:p/>
+    <w:p/>
+    <w:p/>
+    <w:p/>
+    <w:p/>
+    <w:p/>
+    <w:p/>
+    <w:p>
+      <w:r>
+        <w:rPr>
+          <w:noProof/>
+        </w:rPr>
+        <w:lastRenderedPageBreak/>
+        <w:drawing>
+          <wp:inline distT="0" distB="0" distL="0" distR="0" wp14:anchorId="4AF2D3DE" wp14:editId="613B81A1">
+            <wp:extent cx="4972744" cy="3934374"/>
+            <wp:effectExtent l="0" t="0" r="0" b="9525"/>
+            <wp:docPr id="362957657" name="Picture 1" descr="A screenshot of a computer&#10;&#10;Description automatically generated"/>
+            <wp:cNvGraphicFramePr>
+              <a:graphicFrameLocks xmlns:a="http://schemas.openxmlformats.org/drawingml/2006/main" noChangeAspect="1"/>
+            </wp:cNvGraphicFramePr>
+            <a:graphic xmlns:a="http://schemas.openxmlformats.org/drawingml/2006/main">
+              <a:graphicData uri="http://schemas.openxmlformats.org/drawingml/2006/picture">
+                <pic:pic xmlns:pic="http://schemas.openxmlformats.org/drawingml/2006/picture">
+                  <pic:nvPicPr>
+                    <pic:cNvPr id="362957657" name="Picture 1" descr="A screenshot of a computer&#10;&#10;Description automatically generated"/>
+                    <pic:cNvPicPr/>
+                  </pic:nvPicPr>
+                  <pic:blipFill>
+                    <a:blip r:embed="rId7"/>
+                    <a:stretch>
+                      <a:fillRect/>
+                    </a:stretch>
+                  </pic:blipFill>
+                  <pic:spPr>
+                    <a:xfrm>
+                      <a:off x="0" y="0"/>
+                      <a:ext cx="4972744" cy="3934374"/>
+                    </a:xfrm>
+                    <a:prstGeom prst="rect">
+                      <a:avLst/>
+                    </a:prstGeom>
+                  </pic:spPr>
+                </pic:pic>
+              </a:graphicData>
+            </a:graphic>
+          </wp:inline>
+        </w:drawing>
+      </w:r>
+    </w:p>
+    <w:p>
+      <w:r>
+        <w:t xml:space="preserve">Membuat Edit Profile dimana bisa untuk </w:t>
+      </w:r>
+      <w:r>
+        <w:t>mengupdate data di SQLite.</w:t>
+      </w:r>
+    </w:p>
     <w:sectPr>
       <w:pgSz w:w="12240" w:h="15840"/>
       <w:pgMar w:top="1440" w:right="1440" w:bottom="1440" w:left="1440" w:header="708" w:footer="708" w:gutter="0"/>

</xml_diff>